<commit_message>
update document and seeder guardian table
</commit_message>
<xml_diff>
--- a/document/JURNAL/Cover Jurnal.docx
+++ b/document/JURNAL/Cover Jurnal.docx
@@ -5,8 +5,11 @@
     <w:p>
       <w:pPr>
         <w:pStyle w:val="Heading1"/>
-        <w:spacing w:before="230"/>
-        <w:ind w:left="292"/>
+        <w:spacing w:before="230" w:line="360" w:lineRule="auto"/>
+        <w:ind w:left="0"/>
+        <w:rPr>
+          <w:lang w:val="en-US"/>
+        </w:rPr>
       </w:pPr>
       <w:r>
         <w:t xml:space="preserve">HALAMAN </w:t>
@@ -14,20 +17,19 @@
       <w:r>
         <w:rPr>
           <w:spacing w:val="22"/>
-        </w:rPr>
-        <w:t xml:space="preserve">KELAYAKAN </w:t>
-      </w:r>
-      <w:r>
-        <w:t>PUBLIKASI</w:t>
-      </w:r>
-    </w:p>
-    <w:p>
-      <w:pPr>
-        <w:ind w:left="252"/>
+          <w:lang w:val="en-US"/>
+        </w:rPr>
+        <w:t>PENGESAHAN</w:t>
+      </w:r>
+    </w:p>
+    <w:p>
+      <w:pPr>
+        <w:spacing w:line="360" w:lineRule="auto"/>
         <w:jc w:val="center"/>
         <w:rPr>
           <w:b/>
           <w:sz w:val="24"/>
+          <w:lang w:val="en-US"/>
         </w:rPr>
       </w:pPr>
       <w:r>
@@ -35,8 +37,18 @@
           <w:b/>
           <w:sz w:val="24"/>
         </w:rPr>
-        <w:t>Artikel Jurnal Tugas Akhir</w:t>
-      </w:r>
+        <w:t xml:space="preserve">Artikel </w:t>
+      </w:r>
+      <w:proofErr w:type="spellStart"/>
+      <w:r>
+        <w:rPr>
+          <w:b/>
+          <w:sz w:val="24"/>
+          <w:lang w:val="en-US"/>
+        </w:rPr>
+        <w:t>Ilmiah</w:t>
+      </w:r>
+      <w:proofErr w:type="spellEnd"/>
     </w:p>
     <w:p>
       <w:pPr>
@@ -177,8 +189,31 @@
     </w:p>
     <w:p>
       <w:pPr>
+        <w:pStyle w:val="BodyText"/>
+        <w:rPr>
+          <w:sz w:val="24"/>
+        </w:rPr>
+      </w:pPr>
+    </w:p>
+    <w:p>
+      <w:pPr>
+        <w:pStyle w:val="BodyText"/>
+        <w:rPr>
+          <w:sz w:val="24"/>
+        </w:rPr>
+      </w:pPr>
+    </w:p>
+    <w:p>
+      <w:pPr>
+        <w:pStyle w:val="BodyText"/>
+        <w:rPr>
+          <w:sz w:val="24"/>
+        </w:rPr>
+      </w:pPr>
+    </w:p>
+    <w:p>
+      <w:pPr>
         <w:pStyle w:val="Heading1"/>
-        <w:spacing w:before="155"/>
         <w:ind w:left="0" w:right="49"/>
         <w:rPr>
           <w:lang w:val="en-US"/>
@@ -195,13 +230,18 @@
     <w:p>
       <w:pPr>
         <w:pStyle w:val="Heading1"/>
-        <w:spacing w:before="155"/>
         <w:ind w:left="0" w:right="49"/>
         <w:rPr>
           <w:lang w:val="en-US"/>
         </w:rPr>
       </w:pPr>
       <w:r>
+        <w:rPr>
+          <w:lang w:val="en-US"/>
+        </w:rPr>
+        <w:t xml:space="preserve">NRP: </w:t>
+      </w:r>
+      <w:r>
         <w:t>1607160</w:t>
       </w:r>
       <w:r>
@@ -247,59 +287,37 @@
       <w:pPr>
         <w:pStyle w:val="BodyText"/>
         <w:rPr>
-          <w:sz w:val="26"/>
+          <w:b w:val="0"/>
+        </w:rPr>
+      </w:pPr>
+    </w:p>
+    <w:p>
+      <w:pPr>
+        <w:pStyle w:val="BodyText"/>
+        <w:rPr>
+          <w:b w:val="0"/>
+        </w:rPr>
+      </w:pPr>
+    </w:p>
+    <w:p>
+      <w:pPr>
+        <w:pStyle w:val="BodyText"/>
+        <w:rPr>
+          <w:b w:val="0"/>
+        </w:rPr>
+      </w:pPr>
+    </w:p>
+    <w:p>
+      <w:pPr>
+        <w:pStyle w:val="BodyText"/>
+        <w:spacing w:before="6"/>
+        <w:rPr>
+          <w:b w:val="0"/>
+          <w:sz w:val="28"/>
         </w:rPr>
       </w:pPr>
       <w:bookmarkStart w:id="0" w:name="_GoBack"/>
       <w:bookmarkEnd w:id="0"/>
-    </w:p>
-    <w:p>
-      <w:pPr>
-        <w:pStyle w:val="BodyText"/>
-        <w:rPr>
-          <w:sz w:val="26"/>
-        </w:rPr>
-      </w:pPr>
-    </w:p>
-    <w:p>
-      <w:pPr>
-        <w:jc w:val="center"/>
-        <w:rPr>
-          <w:sz w:val="20"/>
-        </w:rPr>
-      </w:pPr>
-      <w:r>
-        <w:rPr>
-          <w:sz w:val="20"/>
-        </w:rPr>
-        <w:t>Yang Mengesahkan,</w:t>
-      </w:r>
-    </w:p>
-    <w:p>
-      <w:pPr>
-        <w:pStyle w:val="BodyText"/>
-        <w:rPr>
-          <w:b w:val="0"/>
-        </w:rPr>
-      </w:pPr>
-    </w:p>
-    <w:p>
-      <w:pPr>
-        <w:pStyle w:val="BodyText"/>
-        <w:rPr>
-          <w:b w:val="0"/>
-        </w:rPr>
-      </w:pPr>
-    </w:p>
-    <w:p>
-      <w:pPr>
-        <w:pStyle w:val="BodyText"/>
-        <w:spacing w:before="6"/>
-        <w:rPr>
-          <w:b w:val="0"/>
-          <w:sz w:val="28"/>
-        </w:rPr>
-      </w:pPr>
     </w:p>
     <w:p>
       <w:pPr>
@@ -547,6 +565,7 @@
     <w:lsdException w:name="HTML Sample" w:semiHidden="1" w:unhideWhenUsed="1"/>
     <w:lsdException w:name="HTML Typewriter" w:semiHidden="1" w:unhideWhenUsed="1"/>
     <w:lsdException w:name="HTML Variable" w:semiHidden="1" w:unhideWhenUsed="1"/>
+    <w:lsdException w:name="Normal Table" w:semiHidden="1" w:unhideWhenUsed="1"/>
     <w:lsdException w:name="annotation subject" w:semiHidden="1" w:unhideWhenUsed="1"/>
     <w:lsdException w:name="No List" w:semiHidden="1" w:unhideWhenUsed="1"/>
     <w:lsdException w:name="Outline List 1" w:semiHidden="1" w:unhideWhenUsed="1"/>
@@ -592,9 +611,11 @@
     <w:lsdException w:name="Table Subtle 1" w:semiHidden="1" w:unhideWhenUsed="1"/>
     <w:lsdException w:name="Table Subtle 2" w:semiHidden="1" w:unhideWhenUsed="1"/>
     <w:lsdException w:name="Table Web 1" w:semiHidden="1" w:unhideWhenUsed="1"/>
+    <w:lsdException w:name="Table Web 2" w:semiHidden="1" w:unhideWhenUsed="1"/>
     <w:lsdException w:name="Table Web 3" w:semiHidden="1" w:unhideWhenUsed="1"/>
     <w:lsdException w:name="Balloon Text" w:semiHidden="1" w:unhideWhenUsed="1"/>
     <w:lsdException w:name="Table Grid" w:uiPriority="39"/>
+    <w:lsdException w:name="Table Theme" w:semiHidden="1" w:unhideWhenUsed="1"/>
     <w:lsdException w:name="Placeholder Text" w:semiHidden="1"/>
     <w:lsdException w:name="No Spacing" w:uiPriority="1" w:qFormat="1"/>
     <w:lsdException w:name="Light Shading" w:uiPriority="60"/>

</xml_diff>